<commit_message>
Added componenttests Added CMatrix Class (unfinished) Added Eventsystem
</commit_message>
<xml_diff>
--- a/OMD2Viewer/OMD2.docx
+++ b/OMD2Viewer/OMD2.docx
@@ -11,7 +11,7 @@
         <w:t>OMD2</w:t>
       </w:r>
       <w:r>
-        <w:t xml:space="preserve"> Version 1.0.0.0</w:t>
+        <w:t xml:space="preserve"> Version 1.0.0.1</w:t>
       </w:r>
     </w:p>
     <w:tbl>
@@ -85,6 +85,9 @@
         <w:t>FileHeader</w:t>
       </w:r>
       <w:proofErr w:type="spellEnd"/>
+      <w:r>
+        <w:t xml:space="preserve"> (20Byte)</w:t>
+      </w:r>
     </w:p>
     <w:tbl>
       <w:tblPr>
@@ -101,99 +104,116 @@
             <w:tcW w:w="4322" w:type="dxa"/>
           </w:tcPr>
           <w:p>
-            <w:r>
-              <w:t xml:space="preserve">ident = </w:t>
-            </w:r>
-            <w:proofErr w:type="spellStart"/>
-            <w:r>
-              <w:t>char</w:t>
-            </w:r>
-            <w:proofErr w:type="spellEnd"/>
-            <w:r>
-              <w:t>[4] („OMD2“)</w:t>
-            </w:r>
-          </w:p>
-          <w:p>
-            <w:proofErr w:type="spellStart"/>
-            <w:r>
-              <w:t>version</w:t>
-            </w:r>
-            <w:proofErr w:type="spellEnd"/>
-            <w:r>
+            <w:pPr>
+              <w:rPr>
+                <w:lang w:val="en-US"/>
+              </w:rPr>
+            </w:pPr>
+            <w:proofErr w:type="spellStart"/>
+            <w:r>
+              <w:rPr>
+                <w:lang w:val="en-US"/>
+              </w:rPr>
+              <w:t>ident</w:t>
+            </w:r>
+            <w:proofErr w:type="spellEnd"/>
+            <w:r>
+              <w:rPr>
+                <w:lang w:val="en-US"/>
+              </w:rPr>
+              <w:t xml:space="preserve"> = char[4] („OMD2“)</w:t>
+            </w:r>
+          </w:p>
+          <w:p>
+            <w:pPr>
+              <w:rPr>
+                <w:lang w:val="en-US"/>
+              </w:rPr>
+            </w:pPr>
+            <w:r>
+              <w:rPr>
+                <w:lang w:val="en-US"/>
+              </w:rPr>
+              <w:t>version = ULONG</w:t>
+            </w:r>
+          </w:p>
+          <w:p>
+            <w:pPr>
+              <w:rPr>
+                <w:lang w:val="en-US"/>
+              </w:rPr>
+            </w:pPr>
+          </w:p>
+          <w:p>
+            <w:pPr>
+              <w:rPr>
+                <w:lang w:val="en-US"/>
+              </w:rPr>
+            </w:pPr>
+            <w:proofErr w:type="spellStart"/>
+            <w:r>
+              <w:rPr>
+                <w:lang w:val="en-US"/>
+              </w:rPr>
+              <w:t>numSkins</w:t>
+            </w:r>
+            <w:proofErr w:type="spellEnd"/>
+            <w:r>
+              <w:rPr>
+                <w:lang w:val="en-US"/>
+              </w:rPr>
+              <w:t xml:space="preserve"> = USHORT</w:t>
+            </w:r>
+          </w:p>
+          <w:p>
+            <w:pPr>
+              <w:rPr>
+                <w:lang w:val="en-US"/>
+              </w:rPr>
+            </w:pPr>
+            <w:proofErr w:type="spellStart"/>
+            <w:r>
+              <w:rPr>
+                <w:lang w:val="en-US"/>
+              </w:rPr>
+              <w:t>numMeshes</w:t>
+            </w:r>
+            <w:proofErr w:type="spellEnd"/>
+            <w:r>
+              <w:rPr>
+                <w:lang w:val="en-US"/>
+              </w:rPr>
+              <w:t xml:space="preserve"> = USHORT</w:t>
+            </w:r>
+          </w:p>
+          <w:p>
+            <w:pPr>
+              <w:rPr>
+                <w:lang w:val="en-US"/>
+              </w:rPr>
+            </w:pPr>
+          </w:p>
+          <w:p>
+            <w:pPr>
+              <w:rPr>
+                <w:lang w:val="en-US"/>
+              </w:rPr>
+            </w:pPr>
+            <w:proofErr w:type="spellStart"/>
+            <w:r>
+              <w:rPr>
+                <w:lang w:val="en-US"/>
+              </w:rPr>
+              <w:t>offsetSkins</w:t>
+            </w:r>
+            <w:proofErr w:type="spellEnd"/>
+            <w:r>
+              <w:rPr>
+                <w:lang w:val="en-US"/>
+              </w:rPr>
               <w:t xml:space="preserve"> = ULONG</w:t>
             </w:r>
           </w:p>
-          <w:p/>
-          <w:p>
-            <w:pPr>
-              <w:rPr>
-                <w:lang w:val="en-US"/>
-              </w:rPr>
-            </w:pPr>
-            <w:proofErr w:type="spellStart"/>
-            <w:r>
-              <w:rPr>
-                <w:lang w:val="en-US"/>
-              </w:rPr>
-              <w:t>numSkins</w:t>
-            </w:r>
-            <w:proofErr w:type="spellEnd"/>
-            <w:r>
-              <w:rPr>
-                <w:lang w:val="en-US"/>
-              </w:rPr>
-              <w:t xml:space="preserve"> = USHORT</w:t>
-            </w:r>
-          </w:p>
-          <w:p>
-            <w:pPr>
-              <w:rPr>
-                <w:lang w:val="en-US"/>
-              </w:rPr>
-            </w:pPr>
-            <w:proofErr w:type="spellStart"/>
-            <w:r>
-              <w:rPr>
-                <w:lang w:val="en-US"/>
-              </w:rPr>
-              <w:t>numMeshes</w:t>
-            </w:r>
-            <w:proofErr w:type="spellEnd"/>
-            <w:r>
-              <w:rPr>
-                <w:lang w:val="en-US"/>
-              </w:rPr>
-              <w:t xml:space="preserve"> = USHORT</w:t>
-            </w:r>
-          </w:p>
-          <w:p>
-            <w:pPr>
-              <w:rPr>
-                <w:lang w:val="en-US"/>
-              </w:rPr>
-            </w:pPr>
-          </w:p>
-          <w:p>
-            <w:pPr>
-              <w:rPr>
-                <w:lang w:val="en-US"/>
-              </w:rPr>
-            </w:pPr>
-            <w:proofErr w:type="spellStart"/>
-            <w:r>
-              <w:rPr>
-                <w:lang w:val="en-US"/>
-              </w:rPr>
-              <w:t>offsetSkins</w:t>
-            </w:r>
-            <w:proofErr w:type="spellEnd"/>
-            <w:r>
-              <w:rPr>
-                <w:lang w:val="en-US"/>
-              </w:rPr>
-              <w:t xml:space="preserve"> = ULONG</w:t>
-            </w:r>
-          </w:p>
           <w:p>
             <w:pPr>
               <w:rPr>
@@ -206,27 +226,6 @@
                 <w:lang w:val="en-US"/>
               </w:rPr>
               <w:t>offsetMeshes</w:t>
-            </w:r>
-            <w:proofErr w:type="spellEnd"/>
-            <w:r>
-              <w:rPr>
-                <w:lang w:val="en-US"/>
-              </w:rPr>
-              <w:t xml:space="preserve"> = ULONG</w:t>
-            </w:r>
-          </w:p>
-          <w:p>
-            <w:pPr>
-              <w:rPr>
-                <w:lang w:val="en-US"/>
-              </w:rPr>
-            </w:pPr>
-            <w:proofErr w:type="spellStart"/>
-            <w:r>
-              <w:rPr>
-                <w:lang w:val="en-US"/>
-              </w:rPr>
-              <w:t>offsetEnd</w:t>
             </w:r>
             <w:proofErr w:type="spellEnd"/>
             <w:r>
@@ -245,6 +244,9 @@
       </w:pPr>
       <w:r>
         <w:t>Skin</w:t>
+      </w:r>
+      <w:r>
+        <w:t xml:space="preserve"> (68 Byte)</w:t>
       </w:r>
     </w:p>
     <w:tbl>
@@ -264,47 +266,66 @@
           <w:p>
             <w:pPr>
               <w:spacing w:line="276" w:lineRule="auto"/>
-            </w:pPr>
-            <w:proofErr w:type="spellStart"/>
-            <w:r>
+              <w:rPr>
+                <w:lang w:val="en-US"/>
+              </w:rPr>
+            </w:pPr>
+            <w:proofErr w:type="spellStart"/>
+            <w:r>
+              <w:rPr>
+                <w:lang w:val="en-US"/>
+              </w:rPr>
               <w:t>filePath</w:t>
             </w:r>
             <w:proofErr w:type="spellEnd"/>
             <w:r>
-              <w:t xml:space="preserve"> = </w:t>
-            </w:r>
-            <w:proofErr w:type="spellStart"/>
-            <w:r>
-              <w:t>char</w:t>
-            </w:r>
-            <w:proofErr w:type="spellEnd"/>
-            <w:r>
-              <w:t>[64]</w:t>
-            </w:r>
-          </w:p>
-          <w:p>
-            <w:pPr>
-              <w:spacing w:line="276" w:lineRule="auto"/>
-            </w:pPr>
-            <w:proofErr w:type="spellStart"/>
-            <w:r>
+              <w:rPr>
+                <w:lang w:val="en-US"/>
+              </w:rPr>
+              <w:t xml:space="preserve"> = char[64]</w:t>
+            </w:r>
+          </w:p>
+          <w:p>
+            <w:pPr>
+              <w:spacing w:line="276" w:lineRule="auto"/>
+              <w:rPr>
+                <w:lang w:val="en-US"/>
+              </w:rPr>
+            </w:pPr>
+            <w:proofErr w:type="spellStart"/>
+            <w:r>
+              <w:rPr>
+                <w:lang w:val="en-US"/>
+              </w:rPr>
               <w:t>skinWidth</w:t>
             </w:r>
             <w:proofErr w:type="spellEnd"/>
             <w:r>
+              <w:rPr>
+                <w:lang w:val="en-US"/>
+              </w:rPr>
               <w:t xml:space="preserve"> = USHORT</w:t>
             </w:r>
           </w:p>
           <w:p>
             <w:pPr>
               <w:spacing w:line="276" w:lineRule="auto"/>
-            </w:pPr>
-            <w:proofErr w:type="spellStart"/>
-            <w:r>
+              <w:rPr>
+                <w:lang w:val="en-US"/>
+              </w:rPr>
+            </w:pPr>
+            <w:proofErr w:type="spellStart"/>
+            <w:r>
+              <w:rPr>
+                <w:lang w:val="en-US"/>
+              </w:rPr>
               <w:t>skinHeight</w:t>
             </w:r>
             <w:proofErr w:type="spellEnd"/>
             <w:r>
+              <w:rPr>
+                <w:lang w:val="en-US"/>
+              </w:rPr>
               <w:t xml:space="preserve"> = USHORT</w:t>
             </w:r>
           </w:p>
@@ -320,6 +341,12 @@
         <w:t>Mesh</w:t>
       </w:r>
       <w:proofErr w:type="spellEnd"/>
+      <w:r>
+        <w:t xml:space="preserve"> (</w:t>
+      </w:r>
+      <w:r>
+        <w:t>36 Byte)</w:t>
+      </w:r>
     </w:p>
     <w:tbl>
       <w:tblPr>
@@ -547,28 +574,6 @@
               <w:t xml:space="preserve"> = ULONG</w:t>
             </w:r>
           </w:p>
-          <w:p>
-            <w:pPr>
-              <w:spacing w:line="276" w:lineRule="auto"/>
-              <w:rPr>
-                <w:lang w:val="en-US"/>
-              </w:rPr>
-            </w:pPr>
-            <w:proofErr w:type="spellStart"/>
-            <w:r>
-              <w:rPr>
-                <w:lang w:val="en-US"/>
-              </w:rPr>
-              <w:t>offset_meshEnd</w:t>
-            </w:r>
-            <w:proofErr w:type="spellEnd"/>
-            <w:r>
-              <w:rPr>
-                <w:lang w:val="en-US"/>
-              </w:rPr>
-              <w:t xml:space="preserve"> = ULONG</w:t>
-            </w:r>
-          </w:p>
         </w:tc>
       </w:tr>
       <w:tr>
@@ -687,6 +692,12 @@
         <w:t>TexCoord</w:t>
       </w:r>
       <w:proofErr w:type="spellEnd"/>
+      <w:r>
+        <w:rPr>
+          <w:lang w:val="en-US"/>
+        </w:rPr>
+        <w:t xml:space="preserve"> (4Byte)</w:t>
+      </w:r>
     </w:p>
     <w:tbl>
       <w:tblPr>
@@ -746,6 +757,12 @@
         </w:rPr>
         <w:t>Triangle</w:t>
       </w:r>
+      <w:r>
+        <w:rPr>
+          <w:lang w:val="en-US"/>
+        </w:rPr>
+        <w:t xml:space="preserve"> (26 Byte)</w:t>
+      </w:r>
     </w:p>
     <w:tbl>
       <w:tblPr>
@@ -832,6 +849,16 @@
     </w:tbl>
     <w:p>
       <w:pPr>
+        <w:pStyle w:val="KeinLeerraum"/>
+        <w:rPr>
+          <w:lang w:val="en-US"/>
+        </w:rPr>
+      </w:pPr>
+      <w:bookmarkStart w:id="0" w:name="_GoBack"/>
+      <w:bookmarkEnd w:id="0"/>
+    </w:p>
+    <w:p>
+      <w:pPr>
         <w:pStyle w:val="berschrift2"/>
         <w:rPr>
           <w:lang w:val="en-US"/>
@@ -843,6 +870,12 @@
         </w:rPr>
         <w:lastRenderedPageBreak/>
         <w:t>Frame</w:t>
+      </w:r>
+      <w:r>
+        <w:rPr>
+          <w:lang w:val="en-US"/>
+        </w:rPr>
+        <w:t xml:space="preserve"> (40 Byte)</w:t>
       </w:r>
     </w:p>
     <w:tbl>
@@ -973,6 +1006,12 @@
         <w:t>VertexCompressed</w:t>
       </w:r>
       <w:proofErr w:type="spellEnd"/>
+      <w:r>
+        <w:rPr>
+          <w:lang w:val="en-US"/>
+        </w:rPr>
+        <w:t xml:space="preserve"> (4 Byte)</w:t>
+      </w:r>
     </w:p>
     <w:tbl>
       <w:tblPr>
@@ -1076,6 +1115,12 @@
       </w:r>
       <w:proofErr w:type="spellEnd"/>
       <w:proofErr w:type="gramEnd"/>
+      <w:r>
+        <w:rPr>
+          <w:lang w:val="en-US"/>
+        </w:rPr>
+        <w:t xml:space="preserve"> (4 Byte)</w:t>
+      </w:r>
     </w:p>
     <w:tbl>
       <w:tblPr>
@@ -1176,6 +1221,12 @@
       </w:r>
       <w:proofErr w:type="spellEnd"/>
       <w:proofErr w:type="gramEnd"/>
+      <w:r>
+        <w:rPr>
+          <w:lang w:val="en-US"/>
+        </w:rPr>
+        <w:t xml:space="preserve"> (12 Byte)</w:t>
+      </w:r>
     </w:p>
     <w:tbl>
       <w:tblPr>
@@ -1270,10 +1321,19 @@
       <w:r>
         <w:t>Start</w:t>
       </w:r>
-      <w:bookmarkStart w:id="0" w:name="_GoBack"/>
-      <w:bookmarkEnd w:id="0"/>
-      <w:r>
-        <w:t xml:space="preserve"> der Datei aus</w:t>
+      <w:r>
+        <w:t xml:space="preserve"> de</w:t>
+      </w:r>
+      <w:r>
+        <w:t xml:space="preserve">s Abschnitts </w:t>
+      </w:r>
+      <w:r>
+        <w:t>aus</w:t>
+      </w:r>
+    </w:p>
+    <w:p>
+      <w:r>
+        <w:t>* = Abschnitt kann aus mehreren Abschnitten bestehen -&gt; Anzahl der Abschnitt ist angegeben</w:t>
       </w:r>
     </w:p>
     <w:sectPr>
@@ -1585,6 +1645,17 @@
       <w:spacing w:after="0" w:line="240" w:lineRule="auto"/>
     </w:pPr>
   </w:style>
+  <w:style w:type="paragraph" w:styleId="Listenabsatz">
+    <w:name w:val="List Paragraph"/>
+    <w:basedOn w:val="Standard"/>
+    <w:uiPriority w:val="34"/>
+    <w:qFormat/>
+    <w:rsid w:val="00EF280E"/>
+    <w:pPr>
+      <w:ind w:left="720"/>
+      <w:contextualSpacing/>
+    </w:pPr>
+  </w:style>
 </w:styles>
 </file>
 
@@ -1887,6 +1958,17 @@
       <w:spacing w:after="0" w:line="240" w:lineRule="auto"/>
     </w:pPr>
   </w:style>
+  <w:style w:type="paragraph" w:styleId="Listenabsatz">
+    <w:name w:val="List Paragraph"/>
+    <w:basedOn w:val="Standard"/>
+    <w:uiPriority w:val="34"/>
+    <w:qFormat/>
+    <w:rsid w:val="00EF280E"/>
+    <w:pPr>
+      <w:ind w:left="720"/>
+      <w:contextualSpacing/>
+    </w:pPr>
+  </w:style>
 </w:styles>
 </file>
 

</xml_diff>